<commit_message>
Fixed the Buttons and Quiz Questions tab. Also updated documentation
</commit_message>
<xml_diff>
--- a/tests/Editor Application UI Tests.docx
+++ b/tests/Editor Application UI Tests.docx
@@ -115,7 +115,25 @@
           <w:sz w:val="24"/>
           <w:szCs w:val="24"/>
         </w:rPr>
-        <w:t>The document focuses on testing the UI components of the Editor Application. For Unit Tests please see /Edit Components Application/Editor/UnitTests for a list of Unit Tests ran using Visual Studio’s testing suite.</w:t>
+        <w:t>The document focuses on testing the UI components of the Editor Application. For Unit Tests please see /Edit Components Application/Editor/</w:t>
+      </w:r>
+      <w:proofErr w:type="spellStart"/>
+      <w:r>
+        <w:rPr>
+          <w:rFonts w:ascii="Times New Roman" w:hAnsi="Times New Roman" w:cs="Times New Roman"/>
+          <w:sz w:val="24"/>
+          <w:szCs w:val="24"/>
+        </w:rPr>
+        <w:t>UnitTests</w:t>
+      </w:r>
+      <w:proofErr w:type="spellEnd"/>
+      <w:r>
+        <w:rPr>
+          <w:rFonts w:ascii="Times New Roman" w:hAnsi="Times New Roman" w:cs="Times New Roman"/>
+          <w:sz w:val="24"/>
+          <w:szCs w:val="24"/>
+        </w:rPr>
+        <w:t xml:space="preserve"> for a list of Unit Tests ran using Visual Studio’s testing suite.</w:t>
       </w:r>
     </w:p>
     <w:p>
@@ -295,8 +313,8 @@
           <w:noProof/>
         </w:rPr>
         <w:drawing>
-          <wp:inline distT="0" distB="0" distL="0" distR="0" wp14:anchorId="25060B9C" wp14:editId="64BAD96C">
-            <wp:extent cx="5943600" cy="2820035"/>
+          <wp:inline distT="0" distB="0" distL="0" distR="0" wp14:anchorId="25060B9C" wp14:editId="02E1A0DF">
+            <wp:extent cx="5911955" cy="2820035"/>
             <wp:effectExtent l="0" t="0" r="0" b="0"/>
             <wp:docPr id="2" name="Picture 2"/>
             <wp:cNvGraphicFramePr>
@@ -310,7 +328,13 @@
                     <pic:cNvPicPr/>
                   </pic:nvPicPr>
                   <pic:blipFill>
-                    <a:blip r:embed="rId6"/>
+                    <a:blip r:embed="rId6">
+                      <a:extLst>
+                        <a:ext uri="{28A0092B-C50C-407E-A947-70E740481C1C}">
+                          <a14:useLocalDpi xmlns:a14="http://schemas.microsoft.com/office/drawing/2010/main" val="0"/>
+                        </a:ext>
+                      </a:extLst>
+                    </a:blip>
                     <a:stretch>
                       <a:fillRect/>
                     </a:stretch>
@@ -318,7 +342,7 @@
                   <pic:spPr>
                     <a:xfrm>
                       <a:off x="0" y="0"/>
-                      <a:ext cx="5943600" cy="2820035"/>
+                      <a:ext cx="5911955" cy="2820035"/>
                     </a:xfrm>
                     <a:prstGeom prst="rect">
                       <a:avLst/>
@@ -443,13 +467,14 @@
           <w:szCs w:val="24"/>
         </w:rPr>
       </w:pPr>
+      <w:bookmarkStart w:id="0" w:name="_GoBack"/>
       <w:r>
         <w:rPr>
           <w:noProof/>
         </w:rPr>
         <w:drawing>
-          <wp:inline distT="0" distB="0" distL="0" distR="0" wp14:anchorId="5F359A48" wp14:editId="266CAEF3">
-            <wp:extent cx="4648200" cy="2381250"/>
+          <wp:inline distT="0" distB="0" distL="0" distR="0" wp14:anchorId="5F359A48" wp14:editId="0A308C5D">
+            <wp:extent cx="4368419" cy="2381250"/>
             <wp:effectExtent l="0" t="0" r="0" b="0"/>
             <wp:docPr id="4" name="Picture 4"/>
             <wp:cNvGraphicFramePr>
@@ -463,7 +488,13 @@
                     <pic:cNvPicPr/>
                   </pic:nvPicPr>
                   <pic:blipFill>
-                    <a:blip r:embed="rId8"/>
+                    <a:blip r:embed="rId8">
+                      <a:extLst>
+                        <a:ext uri="{28A0092B-C50C-407E-A947-70E740481C1C}">
+                          <a14:useLocalDpi xmlns:a14="http://schemas.microsoft.com/office/drawing/2010/main" val="0"/>
+                        </a:ext>
+                      </a:extLst>
+                    </a:blip>
                     <a:stretch>
                       <a:fillRect/>
                     </a:stretch>
@@ -471,7 +502,7 @@
                   <pic:spPr>
                     <a:xfrm>
                       <a:off x="0" y="0"/>
-                      <a:ext cx="4648200" cy="2381250"/>
+                      <a:ext cx="4368419" cy="2381250"/>
                     </a:xfrm>
                     <a:prstGeom prst="rect">
                       <a:avLst/>
@@ -483,6 +514,7 @@
           </wp:inline>
         </w:drawing>
       </w:r>
+      <w:bookmarkEnd w:id="0"/>
     </w:p>
     <w:p>
       <w:pPr>
@@ -1272,7 +1304,25 @@
           <w:szCs w:val="24"/>
         </w:rPr>
         <w:tab/>
-        <w:t>If successful, the application has successfully saved the entry to the EventList.json file</w:t>
+        <w:t xml:space="preserve">If successful, the application has successfully saved the entry to the </w:t>
+      </w:r>
+      <w:proofErr w:type="spellStart"/>
+      <w:r>
+        <w:rPr>
+          <w:rFonts w:ascii="Times New Roman" w:hAnsi="Times New Roman" w:cs="Times New Roman"/>
+          <w:sz w:val="24"/>
+          <w:szCs w:val="24"/>
+        </w:rPr>
+        <w:t>EventList.json</w:t>
+      </w:r>
+      <w:proofErr w:type="spellEnd"/>
+      <w:r>
+        <w:rPr>
+          <w:rFonts w:ascii="Times New Roman" w:hAnsi="Times New Roman" w:cs="Times New Roman"/>
+          <w:sz w:val="24"/>
+          <w:szCs w:val="24"/>
+        </w:rPr>
+        <w:t xml:space="preserve"> file</w:t>
       </w:r>
     </w:p>
     <w:p>
@@ -1725,27 +1775,7 @@
           <w:sz w:val="24"/>
           <w:szCs w:val="24"/>
         </w:rPr>
-        <w:t xml:space="preserve">1. Scroll to the last entry in the </w:t>
-      </w:r>
-      <w:r>
-        <w:rPr>
-          <w:rFonts w:ascii="Times New Roman" w:hAnsi="Times New Roman" w:cs="Times New Roman"/>
-          <w:b/>
-          <w:bCs/>
-          <w:sz w:val="24"/>
-          <w:szCs w:val="24"/>
-        </w:rPr>
-        <w:t>Situations</w:t>
-      </w:r>
-      <w:r>
-        <w:rPr>
-          <w:rFonts w:ascii="Times New Roman" w:hAnsi="Times New Roman" w:cs="Times New Roman"/>
-          <w:b/>
-          <w:bCs/>
-          <w:sz w:val="24"/>
-          <w:szCs w:val="24"/>
-        </w:rPr>
-        <w:t xml:space="preserve"> Tab (The last entry is indicated with a *)</w:t>
+        <w:t>1. Scroll to the last entry in the Situations Tab (The last entry is indicated with a *)</w:t>
       </w:r>
       <w:r>
         <w:rPr>
@@ -2021,17 +2051,7 @@
           <w:szCs w:val="24"/>
         </w:rPr>
         <w:tab/>
-        <w:t xml:space="preserve">5. </w:t>
-      </w:r>
-      <w:r>
-        <w:rPr>
-          <w:rFonts w:ascii="Times New Roman" w:hAnsi="Times New Roman" w:cs="Times New Roman"/>
-          <w:b/>
-          <w:bCs/>
-          <w:sz w:val="24"/>
-          <w:szCs w:val="24"/>
-        </w:rPr>
-        <w:t>Push the Backspace key and then push the Tab Key</w:t>
+        <w:t>5. Push the Backspace key and then push the Tab Key</w:t>
       </w:r>
     </w:p>
     <w:p>
@@ -2087,17 +2107,7 @@
           <w:szCs w:val="24"/>
         </w:rPr>
         <w:tab/>
-        <w:t xml:space="preserve">6. </w:t>
-      </w:r>
-      <w:r>
-        <w:rPr>
-          <w:rFonts w:ascii="Times New Roman" w:hAnsi="Times New Roman" w:cs="Times New Roman"/>
-          <w:b/>
-          <w:bCs/>
-          <w:sz w:val="24"/>
-          <w:szCs w:val="24"/>
-        </w:rPr>
-        <w:t>Push the Backspace key and then push the Tab Key</w:t>
+        <w:t>6. Push the Backspace key and then push the Tab Key</w:t>
       </w:r>
     </w:p>
     <w:p>
@@ -2143,17 +2153,7 @@
           <w:szCs w:val="24"/>
         </w:rPr>
         <w:tab/>
-        <w:t xml:space="preserve">8. </w:t>
-      </w:r>
-      <w:r>
-        <w:rPr>
-          <w:rFonts w:ascii="Times New Roman" w:hAnsi="Times New Roman" w:cs="Times New Roman"/>
-          <w:b/>
-          <w:bCs/>
-          <w:sz w:val="24"/>
-          <w:szCs w:val="24"/>
-        </w:rPr>
-        <w:t>Push the Backspace key and then push the Tab Key</w:t>
+        <w:t>8. Push the Backspace key and then push the Tab Key</w:t>
       </w:r>
     </w:p>
     <w:p>
@@ -2488,7 +2488,43 @@
           <w:sz w:val="24"/>
           <w:szCs w:val="24"/>
         </w:rPr>
-        <w:t>If failed, the btnSave_Click method will need to be updated to properly handle null cases. Please read the in-comments in Editor.cs for more information on when null cases are handled.</w:t>
+        <w:t xml:space="preserve">If failed, the </w:t>
+      </w:r>
+      <w:proofErr w:type="spellStart"/>
+      <w:r>
+        <w:rPr>
+          <w:rFonts w:ascii="Times New Roman" w:hAnsi="Times New Roman" w:cs="Times New Roman"/>
+          <w:sz w:val="24"/>
+          <w:szCs w:val="24"/>
+        </w:rPr>
+        <w:t>btnSave_Click</w:t>
+      </w:r>
+      <w:proofErr w:type="spellEnd"/>
+      <w:r>
+        <w:rPr>
+          <w:rFonts w:ascii="Times New Roman" w:hAnsi="Times New Roman" w:cs="Times New Roman"/>
+          <w:sz w:val="24"/>
+          <w:szCs w:val="24"/>
+        </w:rPr>
+        <w:t xml:space="preserve"> method will need to be updated to properly handle null cases. Please read the in-comments in </w:t>
+      </w:r>
+      <w:proofErr w:type="spellStart"/>
+      <w:r>
+        <w:rPr>
+          <w:rFonts w:ascii="Times New Roman" w:hAnsi="Times New Roman" w:cs="Times New Roman"/>
+          <w:sz w:val="24"/>
+          <w:szCs w:val="24"/>
+        </w:rPr>
+        <w:t>Editor.cs</w:t>
+      </w:r>
+      <w:proofErr w:type="spellEnd"/>
+      <w:r>
+        <w:rPr>
+          <w:rFonts w:ascii="Times New Roman" w:hAnsi="Times New Roman" w:cs="Times New Roman"/>
+          <w:sz w:val="24"/>
+          <w:szCs w:val="24"/>
+        </w:rPr>
+        <w:t xml:space="preserve"> for more information on when null cases are handled.</w:t>
       </w:r>
     </w:p>
     <w:p>
@@ -2650,8 +2686,6 @@
         </w:rPr>
         <w:t>The application should look similar to the original state of the test.</w:t>
       </w:r>
-      <w:bookmarkStart w:id="0" w:name="_GoBack"/>
-      <w:bookmarkEnd w:id="0"/>
       <w:r>
         <w:rPr>
           <w:rFonts w:ascii="Times New Roman" w:hAnsi="Times New Roman" w:cs="Times New Roman"/>
@@ -3531,7 +3565,7 @@
 </file>
 
 <file path=customXml/itemProps1.xml><?xml version="1.0" encoding="utf-8"?>
-<ds:datastoreItem xmlns:ds="http://schemas.openxmlformats.org/officeDocument/2006/customXml" ds:itemID="{BDE35EAF-C2BF-427E-9067-BDD24D403822}">
+<ds:datastoreItem xmlns:ds="http://schemas.openxmlformats.org/officeDocument/2006/customXml" ds:itemID="{E6AC6FF7-5EAF-42C2-BC22-E18B8598A04F}">
   <ds:schemaRefs>
     <ds:schemaRef ds:uri="http://schemas.openxmlformats.org/officeDocument/2006/bibliography"/>
   </ds:schemaRefs>

</xml_diff>

<commit_message>
Updated UI Test for Editor application
</commit_message>
<xml_diff>
--- a/tests/Editor Application UI Tests.docx
+++ b/tests/Editor Application UI Tests.docx
@@ -115,25 +115,7 @@
           <w:sz w:val="24"/>
           <w:szCs w:val="24"/>
         </w:rPr>
-        <w:t>The document focuses on testing the UI components of the Editor Application. For Unit Tests please see /Edit Components Application/Editor/</w:t>
-      </w:r>
-      <w:proofErr w:type="spellStart"/>
-      <w:r>
-        <w:rPr>
-          <w:rFonts w:ascii="Times New Roman" w:hAnsi="Times New Roman" w:cs="Times New Roman"/>
-          <w:sz w:val="24"/>
-          <w:szCs w:val="24"/>
-        </w:rPr>
-        <w:t>UnitTests</w:t>
-      </w:r>
-      <w:proofErr w:type="spellEnd"/>
-      <w:r>
-        <w:rPr>
-          <w:rFonts w:ascii="Times New Roman" w:hAnsi="Times New Roman" w:cs="Times New Roman"/>
-          <w:sz w:val="24"/>
-          <w:szCs w:val="24"/>
-        </w:rPr>
-        <w:t xml:space="preserve"> for a list of Unit Tests ran using Visual Studio’s testing suite.</w:t>
+        <w:t>The document focuses on testing the UI components of the Editor Application. For Unit Tests please see /Edit Components Application/Editor/UnitTests for a list of Unit Tests ran using Visual Studio’s testing suite.</w:t>
       </w:r>
     </w:p>
     <w:p>
@@ -467,7 +449,6 @@
           <w:szCs w:val="24"/>
         </w:rPr>
       </w:pPr>
-      <w:bookmarkStart w:id="0" w:name="_GoBack"/>
       <w:r>
         <w:rPr>
           <w:noProof/>
@@ -514,7 +495,6 @@
           </wp:inline>
         </w:drawing>
       </w:r>
-      <w:bookmarkEnd w:id="0"/>
     </w:p>
     <w:p>
       <w:pPr>
@@ -1304,25 +1284,7 @@
           <w:szCs w:val="24"/>
         </w:rPr>
         <w:tab/>
-        <w:t xml:space="preserve">If successful, the application has successfully saved the entry to the </w:t>
-      </w:r>
-      <w:proofErr w:type="spellStart"/>
-      <w:r>
-        <w:rPr>
-          <w:rFonts w:ascii="Times New Roman" w:hAnsi="Times New Roman" w:cs="Times New Roman"/>
-          <w:sz w:val="24"/>
-          <w:szCs w:val="24"/>
-        </w:rPr>
-        <w:t>EventList.json</w:t>
-      </w:r>
-      <w:proofErr w:type="spellEnd"/>
-      <w:r>
-        <w:rPr>
-          <w:rFonts w:ascii="Times New Roman" w:hAnsi="Times New Roman" w:cs="Times New Roman"/>
-          <w:sz w:val="24"/>
-          <w:szCs w:val="24"/>
-        </w:rPr>
-        <w:t xml:space="preserve"> file</w:t>
+        <w:t>If successful, the application has successfully saved the entry to the EventList.json file</w:t>
       </w:r>
     </w:p>
     <w:p>
@@ -2488,43 +2450,7 @@
           <w:sz w:val="24"/>
           <w:szCs w:val="24"/>
         </w:rPr>
-        <w:t xml:space="preserve">If failed, the </w:t>
-      </w:r>
-      <w:proofErr w:type="spellStart"/>
-      <w:r>
-        <w:rPr>
-          <w:rFonts w:ascii="Times New Roman" w:hAnsi="Times New Roman" w:cs="Times New Roman"/>
-          <w:sz w:val="24"/>
-          <w:szCs w:val="24"/>
-        </w:rPr>
-        <w:t>btnSave_Click</w:t>
-      </w:r>
-      <w:proofErr w:type="spellEnd"/>
-      <w:r>
-        <w:rPr>
-          <w:rFonts w:ascii="Times New Roman" w:hAnsi="Times New Roman" w:cs="Times New Roman"/>
-          <w:sz w:val="24"/>
-          <w:szCs w:val="24"/>
-        </w:rPr>
-        <w:t xml:space="preserve"> method will need to be updated to properly handle null cases. Please read the in-comments in </w:t>
-      </w:r>
-      <w:proofErr w:type="spellStart"/>
-      <w:r>
-        <w:rPr>
-          <w:rFonts w:ascii="Times New Roman" w:hAnsi="Times New Roman" w:cs="Times New Roman"/>
-          <w:sz w:val="24"/>
-          <w:szCs w:val="24"/>
-        </w:rPr>
-        <w:t>Editor.cs</w:t>
-      </w:r>
-      <w:proofErr w:type="spellEnd"/>
-      <w:r>
-        <w:rPr>
-          <w:rFonts w:ascii="Times New Roman" w:hAnsi="Times New Roman" w:cs="Times New Roman"/>
-          <w:sz w:val="24"/>
-          <w:szCs w:val="24"/>
-        </w:rPr>
-        <w:t xml:space="preserve"> for more information on when null cases are handled.</w:t>
+        <w:t>If failed, the btnSave_Click method will need to be updated to properly handle null cases. Please read the in-comments in Editor.cs for more information on when null cases are handled.</w:t>
       </w:r>
     </w:p>
     <w:p>
@@ -2750,6 +2676,8 @@
         <w:spacing w:line="480" w:lineRule="auto"/>
         <w:rPr>
           <w:rFonts w:ascii="Times New Roman" w:hAnsi="Times New Roman" w:cs="Times New Roman"/>
+          <w:b/>
+          <w:bCs/>
           <w:sz w:val="24"/>
           <w:szCs w:val="24"/>
         </w:rPr>
@@ -2823,6 +2751,618 @@
           </wp:inline>
         </w:drawing>
       </w:r>
+    </w:p>
+    <w:p>
+      <w:pPr>
+        <w:rPr>
+          <w:rFonts w:ascii="Times New Roman" w:hAnsi="Times New Roman" w:cs="Times New Roman"/>
+          <w:b/>
+          <w:bCs/>
+          <w:sz w:val="24"/>
+          <w:szCs w:val="24"/>
+        </w:rPr>
+      </w:pPr>
+      <w:r>
+        <w:rPr>
+          <w:rFonts w:ascii="Times New Roman" w:hAnsi="Times New Roman" w:cs="Times New Roman"/>
+          <w:b/>
+          <w:bCs/>
+          <w:sz w:val="24"/>
+          <w:szCs w:val="24"/>
+        </w:rPr>
+        <w:br w:type="page"/>
+      </w:r>
+    </w:p>
+    <w:p>
+      <w:pPr>
+        <w:spacing w:line="480" w:lineRule="auto"/>
+        <w:rPr>
+          <w:rFonts w:ascii="Times New Roman" w:hAnsi="Times New Roman" w:cs="Times New Roman"/>
+          <w:b/>
+          <w:bCs/>
+          <w:sz w:val="24"/>
+          <w:szCs w:val="24"/>
+          <w:u w:val="single"/>
+        </w:rPr>
+      </w:pPr>
+      <w:r>
+        <w:rPr>
+          <w:rFonts w:ascii="Times New Roman" w:hAnsi="Times New Roman" w:cs="Times New Roman"/>
+          <w:b/>
+          <w:bCs/>
+          <w:sz w:val="24"/>
+          <w:szCs w:val="24"/>
+          <w:u w:val="single"/>
+        </w:rPr>
+        <w:lastRenderedPageBreak/>
+        <w:t xml:space="preserve">Test 4: Checking Functionality of Change Desktop Image Button </w:t>
+      </w:r>
+    </w:p>
+    <w:p>
+      <w:pPr>
+        <w:spacing w:line="480" w:lineRule="auto"/>
+        <w:rPr>
+          <w:rFonts w:ascii="Times New Roman" w:hAnsi="Times New Roman" w:cs="Times New Roman"/>
+          <w:b/>
+          <w:bCs/>
+          <w:sz w:val="24"/>
+          <w:szCs w:val="24"/>
+        </w:rPr>
+      </w:pPr>
+      <w:r>
+        <w:rPr>
+          <w:rFonts w:ascii="Times New Roman" w:hAnsi="Times New Roman" w:cs="Times New Roman"/>
+          <w:sz w:val="24"/>
+          <w:szCs w:val="24"/>
+        </w:rPr>
+        <w:tab/>
+      </w:r>
+      <w:r>
+        <w:rPr>
+          <w:rFonts w:ascii="Times New Roman" w:hAnsi="Times New Roman" w:cs="Times New Roman"/>
+          <w:b/>
+          <w:bCs/>
+          <w:sz w:val="24"/>
+          <w:szCs w:val="24"/>
+        </w:rPr>
+        <w:t>1. Click the “Change Desktop Image” Button</w:t>
+      </w:r>
+    </w:p>
+    <w:p>
+      <w:pPr>
+        <w:spacing w:line="480" w:lineRule="auto"/>
+        <w:rPr>
+          <w:rFonts w:ascii="Times New Roman" w:hAnsi="Times New Roman" w:cs="Times New Roman"/>
+          <w:sz w:val="24"/>
+          <w:szCs w:val="24"/>
+        </w:rPr>
+      </w:pPr>
+      <w:r>
+        <w:rPr>
+          <w:noProof/>
+        </w:rPr>
+        <w:drawing>
+          <wp:inline distT="0" distB="0" distL="0" distR="0" wp14:anchorId="394814A4" wp14:editId="04C3D869">
+            <wp:extent cx="5911955" cy="2820034"/>
+            <wp:effectExtent l="0" t="0" r="0" b="0"/>
+            <wp:docPr id="14" name="Picture 14"/>
+            <wp:cNvGraphicFramePr>
+              <a:graphicFrameLocks xmlns:a="http://schemas.openxmlformats.org/drawingml/2006/main" noChangeAspect="1"/>
+            </wp:cNvGraphicFramePr>
+            <a:graphic xmlns:a="http://schemas.openxmlformats.org/drawingml/2006/main">
+              <a:graphicData uri="http://schemas.openxmlformats.org/drawingml/2006/picture">
+                <pic:pic xmlns:pic="http://schemas.openxmlformats.org/drawingml/2006/picture">
+                  <pic:nvPicPr>
+                    <pic:cNvPr id="1" name=""/>
+                    <pic:cNvPicPr/>
+                  </pic:nvPicPr>
+                  <pic:blipFill>
+                    <a:blip r:embed="rId24">
+                      <a:extLst>
+                        <a:ext uri="{28A0092B-C50C-407E-A947-70E740481C1C}">
+                          <a14:useLocalDpi xmlns:a14="http://schemas.microsoft.com/office/drawing/2010/main" val="0"/>
+                        </a:ext>
+                      </a:extLst>
+                    </a:blip>
+                    <a:stretch>
+                      <a:fillRect/>
+                    </a:stretch>
+                  </pic:blipFill>
+                  <pic:spPr>
+                    <a:xfrm>
+                      <a:off x="0" y="0"/>
+                      <a:ext cx="5911955" cy="2820034"/>
+                    </a:xfrm>
+                    <a:prstGeom prst="rect">
+                      <a:avLst/>
+                    </a:prstGeom>
+                  </pic:spPr>
+                </pic:pic>
+              </a:graphicData>
+            </a:graphic>
+          </wp:inline>
+        </w:drawing>
+      </w:r>
+    </w:p>
+    <w:p>
+      <w:pPr>
+        <w:spacing w:line="480" w:lineRule="auto"/>
+        <w:rPr>
+          <w:rFonts w:ascii="Times New Roman" w:hAnsi="Times New Roman" w:cs="Times New Roman"/>
+          <w:sz w:val="24"/>
+          <w:szCs w:val="24"/>
+        </w:rPr>
+      </w:pPr>
+      <w:r>
+        <w:rPr>
+          <w:rFonts w:ascii="Times New Roman" w:hAnsi="Times New Roman" w:cs="Times New Roman"/>
+          <w:sz w:val="24"/>
+          <w:szCs w:val="24"/>
+        </w:rPr>
+        <w:t>A file dialog will appear starting in the application/src/Resources directory.</w:t>
+      </w:r>
+    </w:p>
+    <w:p>
+      <w:pPr>
+        <w:spacing w:line="480" w:lineRule="auto"/>
+        <w:rPr>
+          <w:rFonts w:ascii="Times New Roman" w:hAnsi="Times New Roman" w:cs="Times New Roman"/>
+          <w:sz w:val="24"/>
+          <w:szCs w:val="24"/>
+        </w:rPr>
+      </w:pPr>
+      <w:r>
+        <w:rPr>
+          <w:noProof/>
+        </w:rPr>
+        <w:drawing>
+          <wp:inline distT="0" distB="0" distL="0" distR="0" wp14:anchorId="2F858589" wp14:editId="60DED962">
+            <wp:extent cx="5943600" cy="3615114"/>
+            <wp:effectExtent l="0" t="0" r="0" b="4445"/>
+            <wp:docPr id="18" name="Picture 18"/>
+            <wp:cNvGraphicFramePr>
+              <a:graphicFrameLocks xmlns:a="http://schemas.openxmlformats.org/drawingml/2006/main" noChangeAspect="1"/>
+            </wp:cNvGraphicFramePr>
+            <a:graphic xmlns:a="http://schemas.openxmlformats.org/drawingml/2006/main">
+              <a:graphicData uri="http://schemas.openxmlformats.org/drawingml/2006/picture">
+                <pic:pic xmlns:pic="http://schemas.openxmlformats.org/drawingml/2006/picture">
+                  <pic:nvPicPr>
+                    <pic:cNvPr id="1" name=""/>
+                    <pic:cNvPicPr/>
+                  </pic:nvPicPr>
+                  <pic:blipFill>
+                    <a:blip r:embed="rId25">
+                      <a:extLst>
+                        <a:ext uri="{28A0092B-C50C-407E-A947-70E740481C1C}">
+                          <a14:useLocalDpi xmlns:a14="http://schemas.microsoft.com/office/drawing/2010/main" val="0"/>
+                        </a:ext>
+                      </a:extLst>
+                    </a:blip>
+                    <a:stretch>
+                      <a:fillRect/>
+                    </a:stretch>
+                  </pic:blipFill>
+                  <pic:spPr>
+                    <a:xfrm>
+                      <a:off x="0" y="0"/>
+                      <a:ext cx="5943600" cy="3615114"/>
+                    </a:xfrm>
+                    <a:prstGeom prst="rect">
+                      <a:avLst/>
+                    </a:prstGeom>
+                  </pic:spPr>
+                </pic:pic>
+              </a:graphicData>
+            </a:graphic>
+          </wp:inline>
+        </w:drawing>
+      </w:r>
+    </w:p>
+    <w:p>
+      <w:pPr>
+        <w:spacing w:line="480" w:lineRule="auto"/>
+        <w:rPr>
+          <w:rFonts w:ascii="Times New Roman" w:hAnsi="Times New Roman" w:cs="Times New Roman"/>
+          <w:sz w:val="24"/>
+          <w:szCs w:val="24"/>
+        </w:rPr>
+      </w:pPr>
+      <w:r>
+        <w:rPr>
+          <w:rFonts w:ascii="Times New Roman" w:hAnsi="Times New Roman" w:cs="Times New Roman"/>
+          <w:sz w:val="24"/>
+          <w:szCs w:val="24"/>
+        </w:rPr>
+        <w:lastRenderedPageBreak/>
+        <w:t>Click on the test_background.png file</w:t>
+      </w:r>
+    </w:p>
+    <w:p>
+      <w:pPr>
+        <w:spacing w:line="480" w:lineRule="auto"/>
+        <w:rPr>
+          <w:rFonts w:ascii="Times New Roman" w:hAnsi="Times New Roman" w:cs="Times New Roman"/>
+          <w:sz w:val="24"/>
+          <w:szCs w:val="24"/>
+        </w:rPr>
+      </w:pPr>
+      <w:r>
+        <w:rPr>
+          <w:rFonts w:ascii="Times New Roman" w:hAnsi="Times New Roman" w:cs="Times New Roman"/>
+          <w:noProof/>
+          <w:sz w:val="24"/>
+          <w:szCs w:val="24"/>
+        </w:rPr>
+        <w:drawing>
+          <wp:inline distT="0" distB="0" distL="0" distR="0" wp14:anchorId="40B9F237" wp14:editId="33AEEAE5">
+            <wp:extent cx="5943600" cy="3615055"/>
+            <wp:effectExtent l="0" t="0" r="0" b="4445"/>
+            <wp:docPr id="25" name="Picture 25" descr="A screenshot of a social media post&#10;&#10;Description automatically generated"/>
+            <wp:cNvGraphicFramePr>
+              <a:graphicFrameLocks xmlns:a="http://schemas.openxmlformats.org/drawingml/2006/main" noChangeAspect="1"/>
+            </wp:cNvGraphicFramePr>
+            <a:graphic xmlns:a="http://schemas.openxmlformats.org/drawingml/2006/main">
+              <a:graphicData uri="http://schemas.openxmlformats.org/drawingml/2006/picture">
+                <pic:pic xmlns:pic="http://schemas.openxmlformats.org/drawingml/2006/picture">
+                  <pic:nvPicPr>
+                    <pic:cNvPr id="25" name="application.png"/>
+                    <pic:cNvPicPr/>
+                  </pic:nvPicPr>
+                  <pic:blipFill>
+                    <a:blip r:embed="rId26">
+                      <a:extLst>
+                        <a:ext uri="{28A0092B-C50C-407E-A947-70E740481C1C}">
+                          <a14:useLocalDpi xmlns:a14="http://schemas.microsoft.com/office/drawing/2010/main" val="0"/>
+                        </a:ext>
+                      </a:extLst>
+                    </a:blip>
+                    <a:stretch>
+                      <a:fillRect/>
+                    </a:stretch>
+                  </pic:blipFill>
+                  <pic:spPr>
+                    <a:xfrm>
+                      <a:off x="0" y="0"/>
+                      <a:ext cx="5943600" cy="3615055"/>
+                    </a:xfrm>
+                    <a:prstGeom prst="rect">
+                      <a:avLst/>
+                    </a:prstGeom>
+                  </pic:spPr>
+                </pic:pic>
+              </a:graphicData>
+            </a:graphic>
+          </wp:inline>
+        </w:drawing>
+      </w:r>
+    </w:p>
+    <w:p>
+      <w:pPr>
+        <w:spacing w:line="480" w:lineRule="auto"/>
+        <w:rPr>
+          <w:rFonts w:ascii="Times New Roman" w:hAnsi="Times New Roman" w:cs="Times New Roman"/>
+          <w:sz w:val="24"/>
+          <w:szCs w:val="24"/>
+        </w:rPr>
+      </w:pPr>
+      <w:r>
+        <w:rPr>
+          <w:rFonts w:ascii="Times New Roman" w:hAnsi="Times New Roman" w:cs="Times New Roman"/>
+          <w:sz w:val="24"/>
+          <w:szCs w:val="24"/>
+        </w:rPr>
+        <w:t>If successful, the desktop image in the game should be changed to red background.</w:t>
+      </w:r>
+      <w:r>
+        <w:rPr>
+          <w:noProof/>
+        </w:rPr>
+        <w:t xml:space="preserve"> </w:t>
+      </w:r>
+      <w:r>
+        <w:rPr>
+          <w:noProof/>
+        </w:rPr>
+        <w:drawing>
+          <wp:inline distT="0" distB="0" distL="0" distR="0" wp14:anchorId="6B2EB7A5" wp14:editId="12AA5B0A">
+            <wp:extent cx="5943600" cy="2919095"/>
+            <wp:effectExtent l="0" t="0" r="0" b="0"/>
+            <wp:docPr id="26" name="Picture 26"/>
+            <wp:cNvGraphicFramePr>
+              <a:graphicFrameLocks xmlns:a="http://schemas.openxmlformats.org/drawingml/2006/main" noChangeAspect="1"/>
+            </wp:cNvGraphicFramePr>
+            <a:graphic xmlns:a="http://schemas.openxmlformats.org/drawingml/2006/main">
+              <a:graphicData uri="http://schemas.openxmlformats.org/drawingml/2006/picture">
+                <pic:pic xmlns:pic="http://schemas.openxmlformats.org/drawingml/2006/picture">
+                  <pic:nvPicPr>
+                    <pic:cNvPr id="1" name=""/>
+                    <pic:cNvPicPr/>
+                  </pic:nvPicPr>
+                  <pic:blipFill>
+                    <a:blip r:embed="rId27"/>
+                    <a:stretch>
+                      <a:fillRect/>
+                    </a:stretch>
+                  </pic:blipFill>
+                  <pic:spPr>
+                    <a:xfrm>
+                      <a:off x="0" y="0"/>
+                      <a:ext cx="5943600" cy="2919095"/>
+                    </a:xfrm>
+                    <a:prstGeom prst="rect">
+                      <a:avLst/>
+                    </a:prstGeom>
+                  </pic:spPr>
+                </pic:pic>
+              </a:graphicData>
+            </a:graphic>
+          </wp:inline>
+        </w:drawing>
+      </w:r>
+    </w:p>
+    <w:p>
+      <w:pPr>
+        <w:spacing w:line="480" w:lineRule="auto"/>
+        <w:rPr>
+          <w:rFonts w:ascii="Times New Roman" w:hAnsi="Times New Roman" w:cs="Times New Roman"/>
+          <w:sz w:val="24"/>
+          <w:szCs w:val="24"/>
+        </w:rPr>
+      </w:pPr>
+      <w:r>
+        <w:rPr>
+          <w:rFonts w:ascii="Times New Roman" w:hAnsi="Times New Roman" w:cs="Times New Roman"/>
+          <w:sz w:val="24"/>
+          <w:szCs w:val="24"/>
+        </w:rPr>
+        <w:lastRenderedPageBreak/>
+        <w:t xml:space="preserve">To check, make sure the game is running by going to </w:t>
+      </w:r>
+      <w:hyperlink r:id="rId28" w:history="1">
+        <w:r>
+          <w:rPr>
+            <w:rStyle w:val="Hyperlink"/>
+            <w:rFonts w:ascii="Times New Roman" w:hAnsi="Times New Roman" w:cs="Times New Roman"/>
+            <w:sz w:val="24"/>
+            <w:szCs w:val="24"/>
+          </w:rPr>
+          <w:t>http://localhost:3000</w:t>
+        </w:r>
+      </w:hyperlink>
+      <w:r>
+        <w:rPr>
+          <w:rFonts w:ascii="Times New Roman" w:hAnsi="Times New Roman" w:cs="Times New Roman"/>
+          <w:sz w:val="24"/>
+          <w:szCs w:val="24"/>
+        </w:rPr>
+        <w:t>. Then click the skip button.</w:t>
+      </w:r>
+      <w:r>
+        <w:rPr>
+          <w:rFonts w:ascii="Times New Roman" w:hAnsi="Times New Roman" w:cs="Times New Roman"/>
+          <w:noProof/>
+          <w:sz w:val="24"/>
+          <w:szCs w:val="24"/>
+        </w:rPr>
+        <w:drawing>
+          <wp:inline distT="0" distB="0" distL="0" distR="0" wp14:anchorId="1B68AF90" wp14:editId="331A4E17">
+            <wp:extent cx="5943600" cy="2925445"/>
+            <wp:effectExtent l="0" t="0" r="0" b="8255"/>
+            <wp:docPr id="27" name="Picture 27" descr="A picture containing blue, sitting, table&#10;&#10;Description automatically generated"/>
+            <wp:cNvGraphicFramePr>
+              <a:graphicFrameLocks xmlns:a="http://schemas.openxmlformats.org/drawingml/2006/main" noChangeAspect="1"/>
+            </wp:cNvGraphicFramePr>
+            <a:graphic xmlns:a="http://schemas.openxmlformats.org/drawingml/2006/main">
+              <a:graphicData uri="http://schemas.openxmlformats.org/drawingml/2006/picture">
+                <pic:pic xmlns:pic="http://schemas.openxmlformats.org/drawingml/2006/picture">
+                  <pic:nvPicPr>
+                    <pic:cNvPr id="27" name="application.png"/>
+                    <pic:cNvPicPr/>
+                  </pic:nvPicPr>
+                  <pic:blipFill>
+                    <a:blip r:embed="rId29" cstate="print">
+                      <a:extLst>
+                        <a:ext uri="{28A0092B-C50C-407E-A947-70E740481C1C}">
+                          <a14:useLocalDpi xmlns:a14="http://schemas.microsoft.com/office/drawing/2010/main" val="0"/>
+                        </a:ext>
+                      </a:extLst>
+                    </a:blip>
+                    <a:stretch>
+                      <a:fillRect/>
+                    </a:stretch>
+                  </pic:blipFill>
+                  <pic:spPr>
+                    <a:xfrm>
+                      <a:off x="0" y="0"/>
+                      <a:ext cx="5943600" cy="2925445"/>
+                    </a:xfrm>
+                    <a:prstGeom prst="rect">
+                      <a:avLst/>
+                    </a:prstGeom>
+                  </pic:spPr>
+                </pic:pic>
+              </a:graphicData>
+            </a:graphic>
+          </wp:inline>
+        </w:drawing>
+      </w:r>
+    </w:p>
+    <w:p>
+      <w:pPr>
+        <w:spacing w:line="480" w:lineRule="auto"/>
+        <w:rPr>
+          <w:rFonts w:ascii="Times New Roman" w:hAnsi="Times New Roman" w:cs="Times New Roman"/>
+          <w:sz w:val="24"/>
+          <w:szCs w:val="24"/>
+        </w:rPr>
+      </w:pPr>
+      <w:r>
+        <w:rPr>
+          <w:rFonts w:ascii="Times New Roman" w:hAnsi="Times New Roman" w:cs="Times New Roman"/>
+          <w:sz w:val="24"/>
+          <w:szCs w:val="24"/>
+        </w:rPr>
+        <w:t>The screen should now have a red background.</w:t>
+      </w:r>
+    </w:p>
+    <w:p>
+      <w:pPr>
+        <w:spacing w:line="480" w:lineRule="auto"/>
+        <w:rPr>
+          <w:rFonts w:ascii="Times New Roman" w:hAnsi="Times New Roman" w:cs="Times New Roman"/>
+          <w:sz w:val="24"/>
+          <w:szCs w:val="24"/>
+        </w:rPr>
+      </w:pPr>
+      <w:r>
+        <w:rPr>
+          <w:noProof/>
+        </w:rPr>
+        <w:drawing>
+          <wp:inline distT="0" distB="0" distL="0" distR="0" wp14:anchorId="2A98DB85" wp14:editId="42F5852C">
+            <wp:extent cx="5943600" cy="2919095"/>
+            <wp:effectExtent l="0" t="0" r="0" b="0"/>
+            <wp:docPr id="28" name="Picture 28"/>
+            <wp:cNvGraphicFramePr>
+              <a:graphicFrameLocks xmlns:a="http://schemas.openxmlformats.org/drawingml/2006/main" noChangeAspect="1"/>
+            </wp:cNvGraphicFramePr>
+            <a:graphic xmlns:a="http://schemas.openxmlformats.org/drawingml/2006/main">
+              <a:graphicData uri="http://schemas.openxmlformats.org/drawingml/2006/picture">
+                <pic:pic xmlns:pic="http://schemas.openxmlformats.org/drawingml/2006/picture">
+                  <pic:nvPicPr>
+                    <pic:cNvPr id="1" name=""/>
+                    <pic:cNvPicPr/>
+                  </pic:nvPicPr>
+                  <pic:blipFill>
+                    <a:blip r:embed="rId27"/>
+                    <a:stretch>
+                      <a:fillRect/>
+                    </a:stretch>
+                  </pic:blipFill>
+                  <pic:spPr>
+                    <a:xfrm>
+                      <a:off x="0" y="0"/>
+                      <a:ext cx="5943600" cy="2919095"/>
+                    </a:xfrm>
+                    <a:prstGeom prst="rect">
+                      <a:avLst/>
+                    </a:prstGeom>
+                  </pic:spPr>
+                </pic:pic>
+              </a:graphicData>
+            </a:graphic>
+          </wp:inline>
+        </w:drawing>
+      </w:r>
+    </w:p>
+    <w:p>
+      <w:pPr>
+        <w:spacing w:line="480" w:lineRule="auto"/>
+        <w:rPr>
+          <w:rFonts w:ascii="Times New Roman" w:hAnsi="Times New Roman" w:cs="Times New Roman"/>
+          <w:sz w:val="24"/>
+          <w:szCs w:val="24"/>
+        </w:rPr>
+      </w:pPr>
+    </w:p>
+    <w:p>
+      <w:pPr>
+        <w:spacing w:line="480" w:lineRule="auto"/>
+        <w:rPr>
+          <w:rFonts w:ascii="Times New Roman" w:hAnsi="Times New Roman" w:cs="Times New Roman"/>
+          <w:sz w:val="24"/>
+          <w:szCs w:val="24"/>
+        </w:rPr>
+      </w:pPr>
+    </w:p>
+    <w:p>
+      <w:pPr>
+        <w:spacing w:line="480" w:lineRule="auto"/>
+        <w:rPr>
+          <w:rFonts w:ascii="Times New Roman" w:hAnsi="Times New Roman" w:cs="Times New Roman"/>
+          <w:sz w:val="24"/>
+          <w:szCs w:val="24"/>
+        </w:rPr>
+      </w:pPr>
+      <w:r>
+        <w:rPr>
+          <w:rFonts w:ascii="Times New Roman" w:hAnsi="Times New Roman" w:cs="Times New Roman"/>
+          <w:sz w:val="24"/>
+          <w:szCs w:val="24"/>
+        </w:rPr>
+        <w:lastRenderedPageBreak/>
+        <w:t>If the editor application failed to change the background, then the following message box will appear.</w:t>
+      </w:r>
+    </w:p>
+    <w:p>
+      <w:pPr>
+        <w:spacing w:line="480" w:lineRule="auto"/>
+        <w:rPr>
+          <w:rFonts w:ascii="Times New Roman" w:hAnsi="Times New Roman" w:cs="Times New Roman"/>
+          <w:sz w:val="24"/>
+          <w:szCs w:val="24"/>
+        </w:rPr>
+      </w:pPr>
+      <w:r>
+        <w:rPr>
+          <w:noProof/>
+        </w:rPr>
+        <w:drawing>
+          <wp:inline distT="0" distB="0" distL="0" distR="0" wp14:anchorId="271E0181" wp14:editId="452C6830">
+            <wp:extent cx="4581525" cy="2219325"/>
+            <wp:effectExtent l="0" t="0" r="9525" b="9525"/>
+            <wp:docPr id="29" name="Picture 29"/>
+            <wp:cNvGraphicFramePr>
+              <a:graphicFrameLocks xmlns:a="http://schemas.openxmlformats.org/drawingml/2006/main" noChangeAspect="1"/>
+            </wp:cNvGraphicFramePr>
+            <a:graphic xmlns:a="http://schemas.openxmlformats.org/drawingml/2006/main">
+              <a:graphicData uri="http://schemas.openxmlformats.org/drawingml/2006/picture">
+                <pic:pic xmlns:pic="http://schemas.openxmlformats.org/drawingml/2006/picture">
+                  <pic:nvPicPr>
+                    <pic:cNvPr id="1" name=""/>
+                    <pic:cNvPicPr/>
+                  </pic:nvPicPr>
+                  <pic:blipFill>
+                    <a:blip r:embed="rId30"/>
+                    <a:stretch>
+                      <a:fillRect/>
+                    </a:stretch>
+                  </pic:blipFill>
+                  <pic:spPr>
+                    <a:xfrm>
+                      <a:off x="0" y="0"/>
+                      <a:ext cx="4581525" cy="2219325"/>
+                    </a:xfrm>
+                    <a:prstGeom prst="rect">
+                      <a:avLst/>
+                    </a:prstGeom>
+                  </pic:spPr>
+                </pic:pic>
+              </a:graphicData>
+            </a:graphic>
+          </wp:inline>
+        </w:drawing>
+      </w:r>
+    </w:p>
+    <w:p>
+      <w:pPr>
+        <w:spacing w:line="480" w:lineRule="auto"/>
+        <w:rPr>
+          <w:rFonts w:ascii="Times New Roman" w:hAnsi="Times New Roman" w:cs="Times New Roman"/>
+          <w:sz w:val="24"/>
+          <w:szCs w:val="24"/>
+        </w:rPr>
+      </w:pPr>
+      <w:r>
+        <w:rPr>
+          <w:rFonts w:ascii="Times New Roman" w:hAnsi="Times New Roman" w:cs="Times New Roman"/>
+          <w:sz w:val="24"/>
+          <w:szCs w:val="24"/>
+        </w:rPr>
+        <w:t>If the application, failed to change the image for any reason the original image will stay the same.</w:t>
+      </w:r>
+      <w:bookmarkStart w:id="0" w:name="_GoBack"/>
+      <w:bookmarkEnd w:id="0"/>
     </w:p>
     <w:sectPr>
       <w:pgSz w:w="12240" w:h="15840"/>
@@ -3262,6 +3802,29 @@
     <w:semiHidden/>
     <w:unhideWhenUsed/>
   </w:style>
+  <w:style w:type="character" w:styleId="Hyperlink">
+    <w:name w:val="Hyperlink"/>
+    <w:basedOn w:val="DefaultParagraphFont"/>
+    <w:uiPriority w:val="99"/>
+    <w:unhideWhenUsed/>
+    <w:rsid w:val="00C714B3"/>
+    <w:rPr>
+      <w:color w:val="0563C1" w:themeColor="hyperlink"/>
+      <w:u w:val="single"/>
+    </w:rPr>
+  </w:style>
+  <w:style w:type="character" w:styleId="UnresolvedMention">
+    <w:name w:val="Unresolved Mention"/>
+    <w:basedOn w:val="DefaultParagraphFont"/>
+    <w:uiPriority w:val="99"/>
+    <w:semiHidden/>
+    <w:unhideWhenUsed/>
+    <w:rsid w:val="00C714B3"/>
+    <w:rPr>
+      <w:color w:val="605E5C"/>
+      <w:shd w:val="clear" w:color="auto" w:fill="E1DFDD"/>
+    </w:rPr>
+  </w:style>
 </w:styles>
 </file>
 
@@ -3565,7 +4128,7 @@
 </file>
 
 <file path=customXml/itemProps1.xml><?xml version="1.0" encoding="utf-8"?>
-<ds:datastoreItem xmlns:ds="http://schemas.openxmlformats.org/officeDocument/2006/customXml" ds:itemID="{E6AC6FF7-5EAF-42C2-BC22-E18B8598A04F}">
+<ds:datastoreItem xmlns:ds="http://schemas.openxmlformats.org/officeDocument/2006/customXml" ds:itemID="{48ECB698-3281-4D38-9444-60C7F97AE558}">
   <ds:schemaRefs>
     <ds:schemaRef ds:uri="http://schemas.openxmlformats.org/officeDocument/2006/bibliography"/>
   </ds:schemaRefs>

</xml_diff>